<commit_message>
Behoefteanalyse bijgewerkt op basis van feedback
</commit_message>
<xml_diff>
--- a/Documentatie/Behoefteanalyse/Behoefteanalyse - Yaimo Collins (v1.0).docx
+++ b/Documentatie/Behoefteanalyse/Behoefteanalyse - Yaimo Collins (v1.0).docx
@@ -8,17 +8,24 @@
         <w:rPr>
           <w:sz w:val="40"/>
           <w:szCs w:val="40"/>
-          <w:lang w:val="en-US"/>
         </w:rPr>
       </w:pPr>
       <w:r>
         <w:rPr>
           <w:sz w:val="40"/>
           <w:szCs w:val="40"/>
-          <w:lang w:val="en-US"/>
         </w:rPr>
-        <w:t>[Project]</w:t>
-      </w:r>
+        <w:t xml:space="preserve">Polderpark </w:t>
+      </w:r>
+      <w:proofErr w:type="spellStart"/>
+      <w:r>
+        <w:rPr>
+          <w:sz w:val="40"/>
+          <w:szCs w:val="40"/>
+        </w:rPr>
+        <w:t>Cronesteyn</w:t>
+      </w:r>
+      <w:proofErr w:type="spellEnd"/>
     </w:p>
     <w:p>
       <w:pPr>
@@ -26,80 +33,33 @@
         <w:rPr>
           <w:sz w:val="36"/>
           <w:szCs w:val="36"/>
-          <w:lang w:val="en-US"/>
         </w:rPr>
       </w:pPr>
       <w:r>
         <w:rPr>
           <w:sz w:val="36"/>
           <w:szCs w:val="36"/>
-          <w:lang w:val="en-US"/>
         </w:rPr>
-        <w:t>[</w:t>
-      </w:r>
-      <w:proofErr w:type="spellStart"/>
-      <w:r>
-        <w:rPr>
-          <w:sz w:val="36"/>
-          <w:szCs w:val="36"/>
-          <w:lang w:val="en-US"/>
-        </w:rPr>
-        <w:t>Fase</w:t>
-      </w:r>
-      <w:proofErr w:type="spellEnd"/>
-      <w:r>
-        <w:rPr>
-          <w:sz w:val="36"/>
-          <w:szCs w:val="36"/>
-          <w:lang w:val="en-US"/>
-        </w:rPr>
-        <w:t>]</w:t>
-      </w:r>
-    </w:p>
-    <w:p>
-      <w:pPr>
-        <w:rPr>
-          <w:lang w:val="en-US"/>
-        </w:rPr>
-      </w:pPr>
-    </w:p>
-    <w:p>
-      <w:pPr>
-        <w:rPr>
-          <w:lang w:val="en-US"/>
-        </w:rPr>
-      </w:pPr>
-    </w:p>
-    <w:p>
-      <w:pPr>
-        <w:rPr>
-          <w:lang w:val="en-US"/>
-        </w:rPr>
-      </w:pPr>
-    </w:p>
-    <w:p>
-      <w:pPr>
-        <w:rPr>
-          <w:lang w:val="en-US"/>
-        </w:rPr>
-      </w:pPr>
-    </w:p>
+        <w:t>Behoefteanalyse</w:t>
+      </w:r>
+    </w:p>
+    <w:p/>
+    <w:p/>
+    <w:p/>
+    <w:p/>
     <w:p>
       <w:pPr>
         <w:jc w:val="center"/>
-        <w:rPr>
-          <w:lang w:val="en-US"/>
-        </w:rPr>
       </w:pPr>
       <w:r>
         <w:rPr>
           <w:noProof/>
         </w:rPr>
         <w:drawing>
-          <wp:inline distT="0" distB="0" distL="0" distR="0" wp14:anchorId="2D32005C" wp14:editId="7244A701">
-            <wp:extent cx="5972810" cy="2851150"/>
-            <wp:effectExtent l="0" t="0" r="8890" b="6350"/>
-            <wp:docPr id="1" name="Afbeelding 1" descr="Afbeeldingsresultaat voor empty image"/>
+          <wp:inline distT="0" distB="0" distL="0" distR="0" wp14:anchorId="30800B37" wp14:editId="3B3B0A15">
+            <wp:extent cx="5972175" cy="3343275"/>
+            <wp:effectExtent l="0" t="0" r="9525" b="9525"/>
+            <wp:docPr id="4" name="Afbeelding 4"/>
             <wp:cNvGraphicFramePr>
               <a:graphicFrameLocks xmlns:a="http://schemas.openxmlformats.org/drawingml/2006/main" noChangeAspect="1"/>
             </wp:cNvGraphicFramePr>
@@ -107,13 +67,13 @@
               <a:graphicData uri="http://schemas.openxmlformats.org/drawingml/2006/picture">
                 <pic:pic xmlns:pic="http://schemas.openxmlformats.org/drawingml/2006/picture">
                   <pic:nvPicPr>
-                    <pic:cNvPr id="0" name="Picture 1" descr="Afbeeldingsresultaat voor empty image"/>
+                    <pic:cNvPr id="0" name="Picture 2"/>
                     <pic:cNvPicPr>
                       <a:picLocks noChangeAspect="1" noChangeArrowheads="1"/>
                     </pic:cNvPicPr>
                   </pic:nvPicPr>
                   <pic:blipFill>
-                    <a:blip r:embed="rId5" cstate="print">
+                    <a:blip r:embed="rId5">
                       <a:extLst>
                         <a:ext uri="{28A0092B-C50C-407E-A947-70E740481C1C}">
                           <a14:useLocalDpi xmlns:a14="http://schemas.microsoft.com/office/drawing/2010/main" val="0"/>
@@ -128,7 +88,7 @@
                   <pic:spPr bwMode="auto">
                     <a:xfrm>
                       <a:off x="0" y="0"/>
-                      <a:ext cx="5972810" cy="2851150"/>
+                      <a:ext cx="5972175" cy="3343275"/>
                     </a:xfrm>
                     <a:prstGeom prst="rect">
                       <a:avLst/>
@@ -148,41 +108,26 @@
     <w:p>
       <w:pPr>
         <w:pStyle w:val="Geenafstand"/>
-        <w:rPr>
-          <w:lang w:val="en-US"/>
-        </w:rPr>
       </w:pPr>
     </w:p>
     <w:p>
       <w:pPr>
         <w:pStyle w:val="Geenafstand"/>
-        <w:rPr>
-          <w:lang w:val="en-US"/>
-        </w:rPr>
       </w:pPr>
     </w:p>
     <w:p>
       <w:pPr>
         <w:pStyle w:val="Geenafstand"/>
-        <w:rPr>
-          <w:lang w:val="en-US"/>
-        </w:rPr>
       </w:pPr>
     </w:p>
     <w:p>
       <w:pPr>
         <w:pStyle w:val="Geenafstand"/>
-        <w:rPr>
-          <w:lang w:val="en-US"/>
-        </w:rPr>
       </w:pPr>
     </w:p>
     <w:p>
       <w:pPr>
         <w:pStyle w:val="Geenafstand"/>
-        <w:rPr>
-          <w:lang w:val="en-US"/>
-        </w:rPr>
       </w:pPr>
     </w:p>
     <w:p>
@@ -219,23 +164,7 @@
       </w:r>
       <w:r>
         <w:tab/>
-        <w:t xml:space="preserve">Jeroen de Koster, </w:t>
-      </w:r>
-      <w:proofErr w:type="spellStart"/>
-      <w:r>
-        <w:t>Aran</w:t>
-      </w:r>
-      <w:proofErr w:type="spellEnd"/>
-      <w:r>
-        <w:t xml:space="preserve"> </w:t>
-      </w:r>
-      <w:proofErr w:type="spellStart"/>
-      <w:r>
-        <w:t>Shirwani</w:t>
-      </w:r>
-      <w:proofErr w:type="spellEnd"/>
-      <w:r>
-        <w:t xml:space="preserve"> en Yaimo Collins</w:t>
+        <w:t>Yaimo Collins</w:t>
       </w:r>
     </w:p>
     <w:p>
@@ -271,8 +200,15 @@
       </w:r>
       <w:r>
         <w:tab/>
-        <w:t>-</w:t>
-      </w:r>
+      </w:r>
+      <w:r>
+        <w:t xml:space="preserve">Mohammed </w:t>
+      </w:r>
+      <w:proofErr w:type="spellStart"/>
+      <w:r>
+        <w:t>Boukiour</w:t>
+      </w:r>
+      <w:proofErr w:type="spellEnd"/>
     </w:p>
     <w:p>
       <w:pPr>
@@ -283,7 +219,9 @@
       </w:r>
       <w:r>
         <w:tab/>
-        <w:t>Mei?</w:t>
+      </w:r>
+      <w:r>
+        <w:t>03-03-2019</w:t>
       </w:r>
     </w:p>
     <w:p>
@@ -298,7 +236,9 @@
       </w:r>
       <w:r>
         <w:tab/>
-        <w:t>-</w:t>
+      </w:r>
+      <w:r>
+        <w:t>1.0</w:t>
       </w:r>
     </w:p>
     <w:p>
@@ -345,8 +285,14 @@
         </w:p>
         <w:p>
           <w:pPr>
+            <w:pStyle w:val="Inhopg1"/>
+            <w:tabs>
+              <w:tab w:val="right" w:leader="dot" w:pos="9396"/>
+            </w:tabs>
             <w:rPr>
+              <w:rFonts w:eastAsiaTheme="minorEastAsia"/>
               <w:noProof/>
+              <w:lang w:val="en-US"/>
             </w:rPr>
           </w:pPr>
           <w:r>
@@ -373,12 +319,630 @@
             </w:rPr>
             <w:fldChar w:fldCharType="separate"/>
           </w:r>
-          <w:r>
+          <w:hyperlink w:anchor="_Toc3209944" w:history="1">
+            <w:r>
+              <w:rPr>
+                <w:rStyle w:val="Hyperlink"/>
+                <w:noProof/>
+              </w:rPr>
+              <w:t>Behoefteanalyse</w:t>
+            </w:r>
+            <w:r>
+              <w:rPr>
+                <w:noProof/>
+                <w:webHidden/>
+              </w:rPr>
+              <w:tab/>
+            </w:r>
+            <w:r>
+              <w:rPr>
+                <w:noProof/>
+                <w:webHidden/>
+              </w:rPr>
+              <w:fldChar w:fldCharType="begin"/>
+            </w:r>
+            <w:r>
+              <w:rPr>
+                <w:noProof/>
+                <w:webHidden/>
+              </w:rPr>
+              <w:instrText xml:space="preserve"> PAGEREF _Toc3209944 \h </w:instrText>
+            </w:r>
+            <w:r>
+              <w:rPr>
+                <w:noProof/>
+                <w:webHidden/>
+              </w:rPr>
+            </w:r>
+            <w:r>
+              <w:rPr>
+                <w:noProof/>
+                <w:webHidden/>
+              </w:rPr>
+              <w:fldChar w:fldCharType="separate"/>
+            </w:r>
+            <w:r>
+              <w:rPr>
+                <w:noProof/>
+                <w:webHidden/>
+              </w:rPr>
+              <w:t>3</w:t>
+            </w:r>
+            <w:r>
+              <w:rPr>
+                <w:noProof/>
+                <w:webHidden/>
+              </w:rPr>
+              <w:fldChar w:fldCharType="end"/>
+            </w:r>
+          </w:hyperlink>
+        </w:p>
+        <w:p>
+          <w:pPr>
+            <w:pStyle w:val="Inhopg2"/>
+            <w:tabs>
+              <w:tab w:val="right" w:leader="dot" w:pos="9396"/>
+            </w:tabs>
+            <w:rPr>
+              <w:rFonts w:eastAsiaTheme="minorEastAsia"/>
+              <w:noProof/>
+              <w:lang w:val="en-US"/>
+            </w:rPr>
+          </w:pPr>
+          <w:hyperlink w:anchor="_Toc3209945" w:history="1">
+            <w:r>
+              <w:rPr>
+                <w:rStyle w:val="Hyperlink"/>
+                <w:noProof/>
+              </w:rPr>
+              <w:t>Kern van het project</w:t>
+            </w:r>
+            <w:r>
+              <w:rPr>
+                <w:noProof/>
+                <w:webHidden/>
+              </w:rPr>
+              <w:tab/>
+            </w:r>
+            <w:r>
+              <w:rPr>
+                <w:noProof/>
+                <w:webHidden/>
+              </w:rPr>
+              <w:fldChar w:fldCharType="begin"/>
+            </w:r>
+            <w:r>
+              <w:rPr>
+                <w:noProof/>
+                <w:webHidden/>
+              </w:rPr>
+              <w:instrText xml:space="preserve"> PAGEREF _Toc3209945 \h </w:instrText>
+            </w:r>
+            <w:r>
+              <w:rPr>
+                <w:noProof/>
+                <w:webHidden/>
+              </w:rPr>
+            </w:r>
+            <w:r>
+              <w:rPr>
+                <w:noProof/>
+                <w:webHidden/>
+              </w:rPr>
+              <w:fldChar w:fldCharType="separate"/>
+            </w:r>
+            <w:r>
+              <w:rPr>
+                <w:noProof/>
+                <w:webHidden/>
+              </w:rPr>
+              <w:t>3</w:t>
+            </w:r>
+            <w:r>
+              <w:rPr>
+                <w:noProof/>
+                <w:webHidden/>
+              </w:rPr>
+              <w:fldChar w:fldCharType="end"/>
+            </w:r>
+          </w:hyperlink>
+        </w:p>
+        <w:p>
+          <w:pPr>
+            <w:pStyle w:val="Inhopg2"/>
+            <w:tabs>
+              <w:tab w:val="right" w:leader="dot" w:pos="9396"/>
+            </w:tabs>
+            <w:rPr>
+              <w:rFonts w:eastAsiaTheme="minorEastAsia"/>
+              <w:noProof/>
+              <w:lang w:val="en-US"/>
+            </w:rPr>
+          </w:pPr>
+          <w:hyperlink w:anchor="_Toc3209946" w:history="1">
+            <w:r>
+              <w:rPr>
+                <w:rStyle w:val="Hyperlink"/>
+                <w:noProof/>
+              </w:rPr>
+              <w:t>Aanleiding</w:t>
+            </w:r>
+            <w:r>
+              <w:rPr>
+                <w:noProof/>
+                <w:webHidden/>
+              </w:rPr>
+              <w:tab/>
+            </w:r>
+            <w:r>
+              <w:rPr>
+                <w:noProof/>
+                <w:webHidden/>
+              </w:rPr>
+              <w:fldChar w:fldCharType="begin"/>
+            </w:r>
+            <w:r>
+              <w:rPr>
+                <w:noProof/>
+                <w:webHidden/>
+              </w:rPr>
+              <w:instrText xml:space="preserve"> PAGEREF _Toc3209946 \h </w:instrText>
+            </w:r>
+            <w:r>
+              <w:rPr>
+                <w:noProof/>
+                <w:webHidden/>
+              </w:rPr>
+            </w:r>
+            <w:r>
+              <w:rPr>
+                <w:noProof/>
+                <w:webHidden/>
+              </w:rPr>
+              <w:fldChar w:fldCharType="separate"/>
+            </w:r>
+            <w:r>
+              <w:rPr>
+                <w:noProof/>
+                <w:webHidden/>
+              </w:rPr>
+              <w:t>3</w:t>
+            </w:r>
+            <w:r>
+              <w:rPr>
+                <w:noProof/>
+                <w:webHidden/>
+              </w:rPr>
+              <w:fldChar w:fldCharType="end"/>
+            </w:r>
+          </w:hyperlink>
+        </w:p>
+        <w:p>
+          <w:pPr>
+            <w:pStyle w:val="Inhopg2"/>
+            <w:tabs>
+              <w:tab w:val="right" w:leader="dot" w:pos="9396"/>
+            </w:tabs>
+            <w:rPr>
+              <w:rFonts w:eastAsiaTheme="minorEastAsia"/>
+              <w:noProof/>
+              <w:lang w:val="en-US"/>
+            </w:rPr>
+          </w:pPr>
+          <w:hyperlink w:anchor="_Toc3209947" w:history="1">
+            <w:r>
+              <w:rPr>
+                <w:rStyle w:val="Hyperlink"/>
+                <w:noProof/>
+              </w:rPr>
+              <w:t>Algemene beschrijving van de applicatie</w:t>
+            </w:r>
+            <w:r>
+              <w:rPr>
+                <w:noProof/>
+                <w:webHidden/>
+              </w:rPr>
+              <w:tab/>
+            </w:r>
+            <w:r>
+              <w:rPr>
+                <w:noProof/>
+                <w:webHidden/>
+              </w:rPr>
+              <w:fldChar w:fldCharType="begin"/>
+            </w:r>
+            <w:r>
+              <w:rPr>
+                <w:noProof/>
+                <w:webHidden/>
+              </w:rPr>
+              <w:instrText xml:space="preserve"> PAGEREF _Toc3209947 \h </w:instrText>
+            </w:r>
+            <w:r>
+              <w:rPr>
+                <w:noProof/>
+                <w:webHidden/>
+              </w:rPr>
+            </w:r>
+            <w:r>
+              <w:rPr>
+                <w:noProof/>
+                <w:webHidden/>
+              </w:rPr>
+              <w:fldChar w:fldCharType="separate"/>
+            </w:r>
+            <w:r>
+              <w:rPr>
+                <w:noProof/>
+                <w:webHidden/>
+              </w:rPr>
+              <w:t>3</w:t>
+            </w:r>
+            <w:r>
+              <w:rPr>
+                <w:noProof/>
+                <w:webHidden/>
+              </w:rPr>
+              <w:fldChar w:fldCharType="end"/>
+            </w:r>
+          </w:hyperlink>
+        </w:p>
+        <w:p>
+          <w:pPr>
+            <w:pStyle w:val="Inhopg2"/>
+            <w:tabs>
+              <w:tab w:val="right" w:leader="dot" w:pos="9396"/>
+            </w:tabs>
+            <w:rPr>
+              <w:rFonts w:eastAsiaTheme="minorEastAsia"/>
+              <w:noProof/>
+              <w:lang w:val="en-US"/>
+            </w:rPr>
+          </w:pPr>
+          <w:hyperlink w:anchor="_Toc3209948" w:history="1">
+            <w:r>
+              <w:rPr>
+                <w:rStyle w:val="Hyperlink"/>
+                <w:noProof/>
+              </w:rPr>
+              <w:t>Doelen van de applicatie</w:t>
+            </w:r>
+            <w:r>
+              <w:rPr>
+                <w:noProof/>
+                <w:webHidden/>
+              </w:rPr>
+              <w:tab/>
+            </w:r>
+            <w:r>
+              <w:rPr>
+                <w:noProof/>
+                <w:webHidden/>
+              </w:rPr>
+              <w:fldChar w:fldCharType="begin"/>
+            </w:r>
+            <w:r>
+              <w:rPr>
+                <w:noProof/>
+                <w:webHidden/>
+              </w:rPr>
+              <w:instrText xml:space="preserve"> PAGEREF _Toc3209948 \h </w:instrText>
+            </w:r>
+            <w:r>
+              <w:rPr>
+                <w:noProof/>
+                <w:webHidden/>
+              </w:rPr>
+            </w:r>
+            <w:r>
+              <w:rPr>
+                <w:noProof/>
+                <w:webHidden/>
+              </w:rPr>
+              <w:fldChar w:fldCharType="separate"/>
+            </w:r>
+            <w:r>
+              <w:rPr>
+                <w:noProof/>
+                <w:webHidden/>
+              </w:rPr>
+              <w:t>3</w:t>
+            </w:r>
+            <w:r>
+              <w:rPr>
+                <w:noProof/>
+                <w:webHidden/>
+              </w:rPr>
+              <w:fldChar w:fldCharType="end"/>
+            </w:r>
+          </w:hyperlink>
+        </w:p>
+        <w:p>
+          <w:pPr>
+            <w:pStyle w:val="Inhopg2"/>
+            <w:tabs>
+              <w:tab w:val="right" w:leader="dot" w:pos="9396"/>
+            </w:tabs>
+            <w:rPr>
+              <w:rFonts w:eastAsiaTheme="minorEastAsia"/>
+              <w:noProof/>
+              <w:lang w:val="en-US"/>
+            </w:rPr>
+          </w:pPr>
+          <w:hyperlink w:anchor="_Toc3209949" w:history="1">
+            <w:r>
+              <w:rPr>
+                <w:rStyle w:val="Hyperlink"/>
+                <w:noProof/>
+              </w:rPr>
+              <w:t>Doelgroepen van de applicatie:</w:t>
+            </w:r>
+            <w:r>
+              <w:rPr>
+                <w:noProof/>
+                <w:webHidden/>
+              </w:rPr>
+              <w:tab/>
+            </w:r>
+            <w:r>
+              <w:rPr>
+                <w:noProof/>
+                <w:webHidden/>
+              </w:rPr>
+              <w:fldChar w:fldCharType="begin"/>
+            </w:r>
+            <w:r>
+              <w:rPr>
+                <w:noProof/>
+                <w:webHidden/>
+              </w:rPr>
+              <w:instrText xml:space="preserve"> PAGEREF _Toc3209949 \h </w:instrText>
+            </w:r>
+            <w:r>
+              <w:rPr>
+                <w:noProof/>
+                <w:webHidden/>
+              </w:rPr>
+            </w:r>
+            <w:r>
+              <w:rPr>
+                <w:noProof/>
+                <w:webHidden/>
+              </w:rPr>
+              <w:fldChar w:fldCharType="separate"/>
+            </w:r>
+            <w:r>
+              <w:rPr>
+                <w:noProof/>
+                <w:webHidden/>
+              </w:rPr>
+              <w:t>3</w:t>
+            </w:r>
+            <w:r>
+              <w:rPr>
+                <w:noProof/>
+                <w:webHidden/>
+              </w:rPr>
+              <w:fldChar w:fldCharType="end"/>
+            </w:r>
+          </w:hyperlink>
+        </w:p>
+        <w:p>
+          <w:pPr>
+            <w:pStyle w:val="Inhopg2"/>
+            <w:tabs>
+              <w:tab w:val="right" w:leader="dot" w:pos="9396"/>
+            </w:tabs>
+            <w:rPr>
+              <w:rFonts w:eastAsiaTheme="minorEastAsia"/>
+              <w:noProof/>
+              <w:lang w:val="en-US"/>
+            </w:rPr>
+          </w:pPr>
+          <w:hyperlink w:anchor="_Toc3209950" w:history="1">
+            <w:r>
+              <w:rPr>
+                <w:rStyle w:val="Hyperlink"/>
+                <w:noProof/>
+              </w:rPr>
+              <w:t>Vormgeving:</w:t>
+            </w:r>
+            <w:r>
+              <w:rPr>
+                <w:noProof/>
+                <w:webHidden/>
+              </w:rPr>
+              <w:tab/>
+            </w:r>
+            <w:r>
+              <w:rPr>
+                <w:noProof/>
+                <w:webHidden/>
+              </w:rPr>
+              <w:fldChar w:fldCharType="begin"/>
+            </w:r>
+            <w:r>
+              <w:rPr>
+                <w:noProof/>
+                <w:webHidden/>
+              </w:rPr>
+              <w:instrText xml:space="preserve"> PAGEREF _Toc3209950 \h </w:instrText>
+            </w:r>
+            <w:r>
+              <w:rPr>
+                <w:noProof/>
+                <w:webHidden/>
+              </w:rPr>
+            </w:r>
+            <w:r>
+              <w:rPr>
+                <w:noProof/>
+                <w:webHidden/>
+              </w:rPr>
+              <w:fldChar w:fldCharType="separate"/>
+            </w:r>
+            <w:r>
+              <w:rPr>
+                <w:noProof/>
+                <w:webHidden/>
+              </w:rPr>
+              <w:t>3</w:t>
+            </w:r>
+            <w:r>
+              <w:rPr>
+                <w:noProof/>
+                <w:webHidden/>
+              </w:rPr>
+              <w:fldChar w:fldCharType="end"/>
+            </w:r>
+          </w:hyperlink>
+        </w:p>
+        <w:p>
+          <w:pPr>
+            <w:pStyle w:val="Inhopg2"/>
+            <w:tabs>
+              <w:tab w:val="right" w:leader="dot" w:pos="9396"/>
+            </w:tabs>
+            <w:rPr>
+              <w:rFonts w:eastAsiaTheme="minorEastAsia"/>
+              <w:noProof/>
+              <w:lang w:val="en-US"/>
+            </w:rPr>
+          </w:pPr>
+          <w:hyperlink w:anchor="_Toc3209951" w:history="1">
+            <w:r>
+              <w:rPr>
+                <w:rStyle w:val="Hyperlink"/>
+                <w:noProof/>
+              </w:rPr>
+              <w:t>Informatie in de applicatie:</w:t>
+            </w:r>
+            <w:r>
+              <w:rPr>
+                <w:noProof/>
+                <w:webHidden/>
+              </w:rPr>
+              <w:tab/>
+            </w:r>
+            <w:r>
+              <w:rPr>
+                <w:noProof/>
+                <w:webHidden/>
+              </w:rPr>
+              <w:fldChar w:fldCharType="begin"/>
+            </w:r>
+            <w:r>
+              <w:rPr>
+                <w:noProof/>
+                <w:webHidden/>
+              </w:rPr>
+              <w:instrText xml:space="preserve"> PAGEREF _Toc3209951 \h </w:instrText>
+            </w:r>
+            <w:r>
+              <w:rPr>
+                <w:noProof/>
+                <w:webHidden/>
+              </w:rPr>
+            </w:r>
+            <w:r>
+              <w:rPr>
+                <w:noProof/>
+                <w:webHidden/>
+              </w:rPr>
+              <w:fldChar w:fldCharType="separate"/>
+            </w:r>
+            <w:r>
+              <w:rPr>
+                <w:noProof/>
+                <w:webHidden/>
+              </w:rPr>
+              <w:t>3</w:t>
+            </w:r>
+            <w:r>
+              <w:rPr>
+                <w:noProof/>
+                <w:webHidden/>
+              </w:rPr>
+              <w:fldChar w:fldCharType="end"/>
+            </w:r>
+          </w:hyperlink>
+        </w:p>
+        <w:p>
+          <w:pPr>
+            <w:pStyle w:val="Inhopg2"/>
+            <w:tabs>
+              <w:tab w:val="right" w:leader="dot" w:pos="9396"/>
+            </w:tabs>
+            <w:rPr>
+              <w:rFonts w:eastAsiaTheme="minorEastAsia"/>
+              <w:noProof/>
+              <w:lang w:val="en-US"/>
+            </w:rPr>
+          </w:pPr>
+          <w:hyperlink w:anchor="_Toc3209952" w:history="1">
+            <w:r>
+              <w:rPr>
+                <w:rStyle w:val="Hyperlink"/>
+                <w:noProof/>
+              </w:rPr>
+              <w:t>Interactie van de applicatie:</w:t>
+            </w:r>
+            <w:r>
+              <w:rPr>
+                <w:noProof/>
+                <w:webHidden/>
+              </w:rPr>
+              <w:tab/>
+            </w:r>
+            <w:r>
+              <w:rPr>
+                <w:noProof/>
+                <w:webHidden/>
+              </w:rPr>
+              <w:fldChar w:fldCharType="begin"/>
+            </w:r>
+            <w:r>
+              <w:rPr>
+                <w:noProof/>
+                <w:webHidden/>
+              </w:rPr>
+              <w:instrText xml:space="preserve"> PAGEREF _Toc3209952 \h </w:instrText>
+            </w:r>
+            <w:r>
+              <w:rPr>
+                <w:noProof/>
+                <w:webHidden/>
+              </w:rPr>
+            </w:r>
+            <w:r>
+              <w:rPr>
+                <w:noProof/>
+                <w:webHidden/>
+              </w:rPr>
+              <w:fldChar w:fldCharType="separate"/>
+            </w:r>
+            <w:r>
+              <w:rPr>
+                <w:noProof/>
+                <w:webHidden/>
+              </w:rPr>
+              <w:t>3</w:t>
+            </w:r>
+            <w:r>
+              <w:rPr>
+                <w:noProof/>
+                <w:webHidden/>
+              </w:rPr>
+              <w:fldChar w:fldCharType="end"/>
+            </w:r>
+          </w:hyperlink>
+        </w:p>
+        <w:p>
+          <w:pPr>
             <w:rPr>
               <w:noProof/>
             </w:rPr>
-            <w:t>Geen inhoudsopgavegegevens gevonden.</w:t>
-          </w:r>
+          </w:pPr>
           <w:r>
             <w:rPr>
               <w:b/>
@@ -394,24 +958,30 @@
       <w:r>
         <w:br w:type="page"/>
       </w:r>
+      <w:bookmarkStart w:id="0" w:name="_GoBack"/>
+      <w:bookmarkEnd w:id="0"/>
     </w:p>
     <w:p>
       <w:pPr>
         <w:pStyle w:val="Kop1"/>
       </w:pPr>
+      <w:bookmarkStart w:id="1" w:name="_Toc3209944"/>
       <w:r>
         <w:lastRenderedPageBreak/>
         <w:t>Behoefteanalyse</w:t>
       </w:r>
+      <w:bookmarkEnd w:id="1"/>
     </w:p>
     <w:p/>
     <w:p>
       <w:pPr>
         <w:pStyle w:val="Kop2"/>
       </w:pPr>
+      <w:bookmarkStart w:id="2" w:name="_Toc3209945"/>
       <w:r>
         <w:t>Kern van het project</w:t>
       </w:r>
+      <w:bookmarkEnd w:id="2"/>
     </w:p>
     <w:p>
       <w:r>
@@ -428,9 +998,11 @@
       <w:pPr>
         <w:pStyle w:val="Kop2"/>
       </w:pPr>
+      <w:bookmarkStart w:id="3" w:name="_Toc3209946"/>
       <w:r>
         <w:t>Aanleiding</w:t>
       </w:r>
+      <w:bookmarkEnd w:id="3"/>
     </w:p>
     <w:p>
       <w:r>
@@ -444,9 +1016,11 @@
       <w:pPr>
         <w:pStyle w:val="Kop2"/>
       </w:pPr>
+      <w:bookmarkStart w:id="4" w:name="_Toc3209947"/>
       <w:r>
         <w:t>Algemene beschrijving van de applicatie</w:t>
       </w:r>
+      <w:bookmarkEnd w:id="4"/>
     </w:p>
     <w:p>
       <w:r>
@@ -529,9 +1103,11 @@
       <w:pPr>
         <w:pStyle w:val="Kop2"/>
       </w:pPr>
+      <w:bookmarkStart w:id="5" w:name="_Toc3209948"/>
       <w:r>
         <w:t>Doelen van de applicatie</w:t>
       </w:r>
+      <w:bookmarkEnd w:id="5"/>
     </w:p>
     <w:p>
       <w:r>
@@ -542,9 +1118,11 @@
       <w:pPr>
         <w:pStyle w:val="Kop2"/>
       </w:pPr>
+      <w:bookmarkStart w:id="6" w:name="_Toc3209949"/>
       <w:r>
         <w:t>Doelgroepen van de applicatie:</w:t>
       </w:r>
+      <w:bookmarkEnd w:id="6"/>
     </w:p>
     <w:p>
       <w:r>
@@ -555,8 +1133,13 @@
       <w:pPr>
         <w:pStyle w:val="Kop2"/>
       </w:pPr>
-      <w:r>
-        <w:t xml:space="preserve">Vormgeving: </w:t>
+      <w:bookmarkStart w:id="7" w:name="_Toc3209950"/>
+      <w:r>
+        <w:t>Vormgeving:</w:t>
+      </w:r>
+      <w:bookmarkEnd w:id="7"/>
+      <w:r>
+        <w:t xml:space="preserve"> </w:t>
       </w:r>
     </w:p>
     <w:p>
@@ -568,9 +1151,11 @@
       <w:pPr>
         <w:pStyle w:val="Kop2"/>
       </w:pPr>
+      <w:bookmarkStart w:id="8" w:name="_Toc3209951"/>
       <w:r>
         <w:t>Informatie in de applicatie:</w:t>
       </w:r>
+      <w:bookmarkEnd w:id="8"/>
     </w:p>
     <w:p>
       <w:r>
@@ -581,9 +1166,11 @@
       <w:pPr>
         <w:pStyle w:val="Kop2"/>
       </w:pPr>
+      <w:bookmarkStart w:id="9" w:name="_Toc3209952"/>
       <w:r>
         <w:t>Interactie van de applicatie:</w:t>
       </w:r>
+      <w:bookmarkEnd w:id="9"/>
     </w:p>
     <w:p>
       <w:r>
@@ -597,8 +1184,6 @@
       <w:r>
         <w:t xml:space="preserve"> gedaan worden in de website.</w:t>
       </w:r>
-      <w:bookmarkStart w:id="0" w:name="_GoBack"/>
-      <w:bookmarkEnd w:id="0"/>
     </w:p>
     <w:sectPr>
       <w:pgSz w:w="12240" w:h="15840"/>
@@ -1397,6 +1982,37 @@
       <w:contextualSpacing/>
     </w:pPr>
   </w:style>
+  <w:style w:type="paragraph" w:styleId="Ballontekst">
+    <w:name w:val="Balloon Text"/>
+    <w:basedOn w:val="Standaard"/>
+    <w:link w:val="BallontekstChar"/>
+    <w:uiPriority w:val="99"/>
+    <w:semiHidden/>
+    <w:unhideWhenUsed/>
+    <w:rsid w:val="00A577CB"/>
+    <w:pPr>
+      <w:spacing w:after="0" w:line="240" w:lineRule="auto"/>
+    </w:pPr>
+    <w:rPr>
+      <w:rFonts w:ascii="Segoe UI" w:hAnsi="Segoe UI" w:cs="Segoe UI"/>
+      <w:sz w:val="18"/>
+      <w:szCs w:val="18"/>
+    </w:rPr>
+  </w:style>
+  <w:style w:type="character" w:customStyle="1" w:styleId="BallontekstChar">
+    <w:name w:val="Ballontekst Char"/>
+    <w:basedOn w:val="Standaardalinea-lettertype"/>
+    <w:link w:val="Ballontekst"/>
+    <w:uiPriority w:val="99"/>
+    <w:semiHidden/>
+    <w:rsid w:val="00A577CB"/>
+    <w:rPr>
+      <w:rFonts w:ascii="Segoe UI" w:hAnsi="Segoe UI" w:cs="Segoe UI"/>
+      <w:sz w:val="18"/>
+      <w:szCs w:val="18"/>
+      <w:lang w:val="nl-NL"/>
+    </w:rPr>
+  </w:style>
 </w:styles>
 </file>
 

</xml_diff>

<commit_message>
Aanpassingen gemaakt op basis van feedback
</commit_message>
<xml_diff>
--- a/Documentatie/Behoefteanalyse/Behoefteanalyse - Yaimo Collins (v1.0).docx
+++ b/Documentatie/Behoefteanalyse/Behoefteanalyse - Yaimo Collins (v1.0).docx
@@ -958,69 +958,67 @@
       <w:r>
         <w:br w:type="page"/>
       </w:r>
-      <w:bookmarkStart w:id="0" w:name="_GoBack"/>
-      <w:bookmarkEnd w:id="0"/>
     </w:p>
     <w:p>
       <w:pPr>
         <w:pStyle w:val="Kop1"/>
       </w:pPr>
-      <w:bookmarkStart w:id="1" w:name="_Toc3209944"/>
+      <w:bookmarkStart w:id="0" w:name="_Toc3209944"/>
       <w:r>
         <w:lastRenderedPageBreak/>
         <w:t>Behoefteanalyse</w:t>
       </w:r>
+      <w:bookmarkEnd w:id="0"/>
+    </w:p>
+    <w:p/>
+    <w:p>
+      <w:pPr>
+        <w:pStyle w:val="Kop2"/>
+      </w:pPr>
+      <w:bookmarkStart w:id="1" w:name="_Toc3209945"/>
+      <w:r>
+        <w:t>Kern van het project</w:t>
+      </w:r>
       <w:bookmarkEnd w:id="1"/>
     </w:p>
-    <w:p/>
+    <w:p>
+      <w:r>
+        <w:t xml:space="preserve">De website is voor bezoekers van het park bedoeld. De opdrachtgevers zorgen ervoor dat het park wordt schoongehouden en wordt onderhouden. De huidige website is oud. Dit zorgt ervoor dat de website niet door iedereen onderhouden kan worden. Wij moeten </w:t>
+      </w:r>
+      <w:r>
+        <w:t>ervoor</w:t>
+      </w:r>
+      <w:r>
+        <w:t xml:space="preserve"> zorgen dat de website een nieuwe look krijgt en dat alles te onderhouden is door de meeste personen.</w:t>
+      </w:r>
+    </w:p>
     <w:p>
       <w:pPr>
         <w:pStyle w:val="Kop2"/>
       </w:pPr>
-      <w:bookmarkStart w:id="2" w:name="_Toc3209945"/>
-      <w:r>
-        <w:t>Kern van het project</w:t>
+      <w:bookmarkStart w:id="2" w:name="_Toc3209946"/>
+      <w:r>
+        <w:t>Aanleiding</w:t>
       </w:r>
       <w:bookmarkEnd w:id="2"/>
     </w:p>
     <w:p>
       <w:r>
-        <w:t xml:space="preserve">De website is voor bezoekers van het park bedoeld. De opdrachtgevers zorgen ervoor dat het park wordt schoongehouden en wordt onderhouden. De huidige website is oud. Dit zorgt ervoor dat de website niet door iedereen onderhouden kan worden. Wij moeten </w:t>
-      </w:r>
-      <w:r>
-        <w:t>ervoor</w:t>
-      </w:r>
-      <w:r>
-        <w:t xml:space="preserve"> zorgen dat de website een nieuwe look krijgt en dat alles te onderhouden is door de meeste personen.</w:t>
+        <w:t xml:space="preserve">De huidige website is door een vrijwilliger gemaakt. De website is gelukt, alleen is er niet nagedacht aan een manier om deze te kunnen onderhouden. </w:t>
+      </w:r>
+      <w:r>
+        <w:t xml:space="preserve">Daarnaast werkt de website niet lekker op de telefoon. </w:t>
       </w:r>
     </w:p>
     <w:p>
       <w:pPr>
         <w:pStyle w:val="Kop2"/>
       </w:pPr>
-      <w:bookmarkStart w:id="3" w:name="_Toc3209946"/>
-      <w:r>
-        <w:t>Aanleiding</w:t>
+      <w:bookmarkStart w:id="3" w:name="_Toc3209947"/>
+      <w:r>
+        <w:t>Algemene beschrijving van de applicatie</w:t>
       </w:r>
       <w:bookmarkEnd w:id="3"/>
-    </w:p>
-    <w:p>
-      <w:r>
-        <w:t xml:space="preserve">De huidige website is door een vrijwilliger gemaakt. De website is gelukt, alleen is er niet nagedacht aan een manier om deze te kunnen onderhouden. </w:t>
-      </w:r>
-      <w:r>
-        <w:t xml:space="preserve">Daarnaast werkt de website niet lekker op de telefoon. </w:t>
-      </w:r>
-    </w:p>
-    <w:p>
-      <w:pPr>
-        <w:pStyle w:val="Kop2"/>
-      </w:pPr>
-      <w:bookmarkStart w:id="4" w:name="_Toc3209947"/>
-      <w:r>
-        <w:t>Algemene beschrijving van de applicatie</w:t>
-      </w:r>
-      <w:bookmarkEnd w:id="4"/>
     </w:p>
     <w:p>
       <w:r>
@@ -1103,88 +1101,110 @@
       <w:pPr>
         <w:pStyle w:val="Kop2"/>
       </w:pPr>
-      <w:bookmarkStart w:id="5" w:name="_Toc3209948"/>
+      <w:bookmarkStart w:id="4" w:name="_Toc3209948"/>
       <w:r>
         <w:t>Doelen van de applicatie</w:t>
       </w:r>
+      <w:bookmarkEnd w:id="4"/>
+    </w:p>
+    <w:p>
+      <w:r>
+        <w:t xml:space="preserve">Het doel is informeren. De mensen die het park bezoeken en interesse hebben of meer willen weten, gaan naar de website en kunnen hier makkelijk aan hun gewenste informatie komen. </w:t>
+      </w:r>
+    </w:p>
+    <w:p>
+      <w:pPr>
+        <w:pStyle w:val="Kop2"/>
+      </w:pPr>
+      <w:bookmarkStart w:id="5" w:name="_Toc3209949"/>
+      <w:r>
+        <w:t>Doelgroepen van de applicatie:</w:t>
+      </w:r>
       <w:bookmarkEnd w:id="5"/>
     </w:p>
     <w:p>
       <w:r>
-        <w:t xml:space="preserve">Het doel is informeren. De mensen die het park bezoeken en interesse hebben of meer willen weten, gaan naar de website en kunnen hier makkelijk aan hun gewenste informatie komen. </w:t>
+        <w:t>De doelgroep zijn de bewoners van Leiden en daarvan in de buurt.</w:t>
       </w:r>
     </w:p>
     <w:p>
       <w:pPr>
         <w:pStyle w:val="Kop2"/>
       </w:pPr>
-      <w:bookmarkStart w:id="6" w:name="_Toc3209949"/>
-      <w:r>
-        <w:t>Doelgroepen van de applicatie:</w:t>
+      <w:bookmarkStart w:id="6" w:name="_Toc3209950"/>
+      <w:r>
+        <w:t>Vormgeving:</w:t>
       </w:r>
       <w:bookmarkEnd w:id="6"/>
-    </w:p>
-    <w:p>
-      <w:r>
-        <w:t>De doelgroep zijn de bewoners van Leiden en daarvan in de buurt.</w:t>
+      <w:r>
+        <w:t xml:space="preserve"> </w:t>
+      </w:r>
+    </w:p>
+    <w:p>
+      <w:r>
+        <w:t>Er is geen huisstijl. De hoofdkleur moet groen zijn, omdat het natuurlijk een park is. Het moet er wat vrolijker uitzien dan de oude site. Logo is optioneel</w:t>
       </w:r>
     </w:p>
     <w:p>
       <w:pPr>
         <w:pStyle w:val="Kop2"/>
       </w:pPr>
-      <w:bookmarkStart w:id="7" w:name="_Toc3209950"/>
-      <w:r>
-        <w:t>Vormgeving:</w:t>
+      <w:bookmarkStart w:id="7" w:name="_Toc3209951"/>
+      <w:r>
+        <w:t>Informatie in de applicatie:</w:t>
       </w:r>
       <w:bookmarkEnd w:id="7"/>
-      <w:r>
-        <w:t xml:space="preserve"> </w:t>
-      </w:r>
-    </w:p>
-    <w:p>
-      <w:r>
-        <w:t>Er is geen huisstijl. De hoofdkleur moet groen zijn, omdat het natuurlijk een park is. Het moet er wat vrolijker uitzien dan de oude site. Logo is optioneel</w:t>
+    </w:p>
+    <w:p>
+      <w:r>
+        <w:t xml:space="preserve">De informatie moet hetzelfde zijn als de oude site is. Alle informatie moet natuurlijk wel te bewerken zijn. </w:t>
+      </w:r>
+      <w:r>
+        <w:t>De content bestaat uit tekst en foto’s.</w:t>
       </w:r>
     </w:p>
     <w:p>
       <w:pPr>
         <w:pStyle w:val="Kop2"/>
       </w:pPr>
-      <w:bookmarkStart w:id="8" w:name="_Toc3209951"/>
-      <w:r>
-        <w:t>Informatie in de applicatie:</w:t>
+      <w:bookmarkStart w:id="8" w:name="_Toc3209952"/>
+      <w:r>
+        <w:t>Interactie van de applicatie:</w:t>
       </w:r>
       <w:bookmarkEnd w:id="8"/>
     </w:p>
     <w:p>
       <w:r>
-        <w:t xml:space="preserve">De informatie moet hetzelfde zijn als de oude site is. Alle informatie moet natuurlijk wel te bewerken zijn. </w:t>
-      </w:r>
+        <w:t xml:space="preserve"> (</w:t>
+      </w:r>
+      <w:proofErr w:type="gramStart"/>
+      <w:r>
+        <w:t>opsomming</w:t>
+      </w:r>
+      <w:proofErr w:type="gramEnd"/>
+      <w:r>
+        <w:t xml:space="preserve"> bezoekers, beheerder en </w:t>
+      </w:r>
+      <w:proofErr w:type="spellStart"/>
+      <w:r>
+        <w:t>admin</w:t>
+      </w:r>
+      <w:proofErr w:type="spellEnd"/>
+      <w:r>
+        <w:t>)</w:t>
+      </w:r>
+      <w:bookmarkStart w:id="9" w:name="_GoBack"/>
+      <w:bookmarkEnd w:id="9"/>
     </w:p>
     <w:p>
       <w:pPr>
         <w:pStyle w:val="Kop2"/>
       </w:pPr>
-      <w:bookmarkStart w:id="9" w:name="_Toc3209952"/>
-      <w:r>
-        <w:t>Interactie van de applicatie:</w:t>
-      </w:r>
-      <w:bookmarkEnd w:id="9"/>
-    </w:p>
-    <w:p>
-      <w:r>
-        <w:t xml:space="preserve">Bezoekers moeten contact kunnen opnemen via een formulier in de contactpagina. De routebeschrijving moet met google </w:t>
-      </w:r>
-      <w:proofErr w:type="spellStart"/>
-      <w:r>
-        <w:t>maps</w:t>
-      </w:r>
-      <w:proofErr w:type="spellEnd"/>
-      <w:r>
-        <w:t xml:space="preserve"> gedaan worden in de website.</w:t>
-      </w:r>
-    </w:p>
+      <w:r>
+        <w:t>Tot slot</w:t>
+      </w:r>
+    </w:p>
+    <w:p/>
     <w:sectPr>
       <w:pgSz w:w="12240" w:h="15840"/>
       <w:pgMar w:top="1417" w:right="1417" w:bottom="1417" w:left="1417" w:header="720" w:footer="720" w:gutter="0"/>

</xml_diff>